<commit_message>
commit before changing discrete cuckoo
</commit_message>
<xml_diff>
--- a/NegSelReport.docx
+++ b/NegSelReport.docx
@@ -144,26 +144,41 @@
                                 <w:iCs/>
                               </w:rPr>
                             </w:pPr>
-                          </w:p>
-                          <w:p>
-                            <w:pPr>
-                              <w:spacing w:after="0" w:line="240" w:lineRule="auto"/>
-                              <w:ind w:right="45"/>
+                            <w:r>
                               <w:rPr>
                                 <w:iCs/>
                               </w:rPr>
-                            </w:pPr>
+                              <w:t>For parameter tuning</w:t>
+                            </w:r>
                             <w:r>
                               <w:rPr>
                                 <w:iCs/>
                               </w:rPr>
-                              <w:t>For parameter tuning</w:t>
+                              <w:t>, I used a grid search</w:t>
                             </w:r>
                             <w:r>
                               <w:rPr>
                                 <w:iCs/>
                               </w:rPr>
-                              <w:t>, I used a grid search approach.</w:t>
+                              <w:t>-inspired</w:t>
+                            </w:r>
+                            <w:r>
+                              <w:rPr>
+                                <w:iCs/>
+                              </w:rPr>
+                              <w:t xml:space="preserve"> approach</w:t>
+                            </w:r>
+                            <w:r>
+                              <w:rPr>
+                                <w:iCs/>
+                              </w:rPr>
+                              <w:t xml:space="preserve">. </w:t>
+                            </w:r>
+                            <w:r>
+                              <w:rPr>
+                                <w:iCs/>
+                              </w:rPr>
+                              <w:t>Most notably, the expected coverage rates given by c0 and c1 had a huge impact on the output quality and speed.</w:t>
                             </w:r>
                           </w:p>
                           <w:p>
@@ -180,7 +195,7 @@
                               <w:spacing w:after="0" w:line="240" w:lineRule="auto"/>
                               <w:ind w:right="45"/>
                               <w:rPr>
-                                <w:i/>
+                                <w:iCs/>
                               </w:rPr>
                             </w:pPr>
                           </w:p>
@@ -189,7 +204,7 @@
                               <w:spacing w:after="0" w:line="240" w:lineRule="auto"/>
                               <w:ind w:right="45"/>
                               <w:rPr>
-                                <w:i/>
+                                <w:iCs/>
                               </w:rPr>
                             </w:pPr>
                           </w:p>
@@ -198,7 +213,7 @@
                               <w:spacing w:after="0" w:line="240" w:lineRule="auto"/>
                               <w:ind w:right="45"/>
                               <w:rPr>
-                                <w:i/>
+                                <w:iCs/>
                               </w:rPr>
                             </w:pPr>
                           </w:p>
@@ -207,7 +222,7 @@
                               <w:spacing w:after="0" w:line="240" w:lineRule="auto"/>
                               <w:ind w:right="45"/>
                               <w:rPr>
-                                <w:i/>
+                                <w:iCs/>
                               </w:rPr>
                             </w:pPr>
                           </w:p>
@@ -216,7 +231,7 @@
                               <w:spacing w:after="0" w:line="240" w:lineRule="auto"/>
                               <w:ind w:right="45"/>
                               <w:rPr>
-                                <w:i/>
+                                <w:iCs/>
                               </w:rPr>
                             </w:pPr>
                           </w:p>
@@ -225,7 +240,7 @@
                               <w:spacing w:after="0" w:line="240" w:lineRule="auto"/>
                               <w:ind w:right="45"/>
                               <w:rPr>
-                                <w:i/>
+                                <w:iCs/>
                               </w:rPr>
                             </w:pPr>
                           </w:p>
@@ -234,7 +249,7 @@
                               <w:spacing w:after="0" w:line="240" w:lineRule="auto"/>
                               <w:ind w:right="45"/>
                               <w:rPr>
-                                <w:i/>
+                                <w:iCs/>
                               </w:rPr>
                             </w:pPr>
                           </w:p>
@@ -243,90 +258,7 @@
                               <w:spacing w:after="0" w:line="240" w:lineRule="auto"/>
                               <w:ind w:right="45"/>
                               <w:rPr>
-                                <w:i/>
-                              </w:rPr>
-                            </w:pPr>
-                            <w:r>
-                              <w:rPr>
-                                <w:i/>
-                              </w:rPr>
-                              <w:t>I am looking for a performance-related account of how your implementation behaved under various parameter settings, along with any insight you might have gained as to the general efficacy of your chosen algorithm under various conditions</w:t>
-                            </w:r>
-                            <w:r>
-                              <w:rPr>
-                                <w:i/>
-                              </w:rPr>
-                              <w:t xml:space="preserve">. </w:t>
-                            </w:r>
-                            <w:r>
-                              <w:rPr>
-                                <w:i/>
-                              </w:rPr>
-                              <w:t xml:space="preserve">As stated in the assignment instructions, you might choose to </w:t>
-                            </w:r>
-                            <w:r>
-                              <w:rPr>
-                                <w:i/>
-                              </w:rPr>
-                              <w:t xml:space="preserve">implement an enhanced version of a basic algorithm. If you </w:t>
-                            </w:r>
-                            <w:proofErr w:type="gramStart"/>
-                            <w:r>
-                              <w:rPr>
-                                <w:i/>
-                              </w:rPr>
-                              <w:t>do</w:t>
-                            </w:r>
-                            <w:proofErr w:type="gramEnd"/>
-                            <w:r>
-                              <w:rPr>
-                                <w:i/>
-                              </w:rPr>
-                              <w:t xml:space="preserve"> then you should provide </w:t>
-                            </w:r>
-                            <w:r>
-                              <w:rPr>
-                                <w:i/>
-                              </w:rPr>
-                              <w:t xml:space="preserve">details </w:t>
-                            </w:r>
-                            <w:r>
-                              <w:rPr>
-                                <w:i/>
-                              </w:rPr>
-                              <w:t>of a</w:t>
-                            </w:r>
-                            <w:r>
-                              <w:rPr>
-                                <w:i/>
-                              </w:rPr>
-                              <w:t xml:space="preserve"> comparison between the enhanced and basic versions</w:t>
-                            </w:r>
-                            <w:r>
-                              <w:rPr>
-                                <w:i/>
-                              </w:rPr>
-                              <w:t xml:space="preserve"> in terms of performance</w:t>
-                            </w:r>
-                            <w:r>
-                              <w:rPr>
-                                <w:i/>
-                              </w:rPr>
-                              <w:t xml:space="preserve"> and insight</w:t>
-                            </w:r>
-                            <w:r>
-                              <w:rPr>
-                                <w:i/>
-                              </w:rPr>
-                              <w:t>.</w:t>
-                            </w:r>
-                          </w:p>
-                          <w:p>
-                            <w:pPr>
-                              <w:spacing w:after="0" w:line="240" w:lineRule="auto"/>
-                              <w:ind w:right="45"/>
-                              <w:rPr>
-                                <w:i/>
+                                <w:iCs/>
                               </w:rPr>
                             </w:pPr>
                           </w:p>
@@ -342,33 +274,69 @@
                               <w:rPr>
                                 <w:i/>
                               </w:rPr>
-                              <w:t xml:space="preserve">You have to write clearly and concisely and support your claims with experimental data. </w:t>
-                            </w:r>
-                            <w:r>
-                              <w:rPr>
-                                <w:i/>
-                              </w:rPr>
-                              <w:t>I</w:t>
-                            </w:r>
-                            <w:r>
-                              <w:rPr>
-                                <w:i/>
-                              </w:rPr>
-                              <w:t xml:space="preserve">f I have to struggle through an account because it is unclear, not easily readable or makes unsupported claims then I won't waste too much time with </w:t>
+                              <w:t>I am looking for a performance-related account of how your implementation behaved under various parameter settings, along with any insight you might have gained as to the general efficacy of your chosen algorithm under various conditions</w:t>
+                            </w:r>
+                            <w:r>
+                              <w:rPr>
+                                <w:i/>
+                              </w:rPr>
+                              <w:t xml:space="preserve">. </w:t>
+                            </w:r>
+                            <w:r>
+                              <w:rPr>
+                                <w:i/>
+                              </w:rPr>
+                              <w:t xml:space="preserve">As stated in the assignment instructions, you might choose to </w:t>
+                            </w:r>
+                            <w:r>
+                              <w:rPr>
+                                <w:i/>
+                              </w:rPr>
+                              <w:t xml:space="preserve">implement an enhanced version of a basic algorithm. If you </w:t>
                             </w:r>
                             <w:proofErr w:type="gramStart"/>
                             <w:r>
                               <w:rPr>
                                 <w:i/>
                               </w:rPr>
-                              <w:t>this</w:t>
+                              <w:t>do</w:t>
                             </w:r>
                             <w:proofErr w:type="gramEnd"/>
                             <w:r>
                               <w:rPr>
                                 <w:i/>
                               </w:rPr>
-                              <w:t xml:space="preserve"> and your mark will suffer</w:t>
+                              <w:t xml:space="preserve"> then you should provide </w:t>
+                            </w:r>
+                            <w:r>
+                              <w:rPr>
+                                <w:i/>
+                              </w:rPr>
+                              <w:t xml:space="preserve">details </w:t>
+                            </w:r>
+                            <w:r>
+                              <w:rPr>
+                                <w:i/>
+                              </w:rPr>
+                              <w:t>of a</w:t>
+                            </w:r>
+                            <w:r>
+                              <w:rPr>
+                                <w:i/>
+                              </w:rPr>
+                              <w:t xml:space="preserve"> comparison between the enhanced and basic versions</w:t>
+                            </w:r>
+                            <w:r>
+                              <w:rPr>
+                                <w:i/>
+                              </w:rPr>
+                              <w:t xml:space="preserve"> in terms of performance</w:t>
+                            </w:r>
+                            <w:r>
+                              <w:rPr>
+                                <w:i/>
+                              </w:rPr>
+                              <w:t xml:space="preserve"> and insight</w:t>
                             </w:r>
                             <w:r>
                               <w:rPr>
@@ -398,189 +366,39 @@
                               <w:rPr>
                                 <w:i/>
                               </w:rPr>
-                              <w:t>Do not change</w:t>
-                            </w:r>
-                            <w:r>
-                              <w:rPr>
-                                <w:i/>
-                              </w:rPr>
-                              <w:t xml:space="preserve"> the font</w:t>
-                            </w:r>
-                            <w:r>
-                              <w:rPr>
-                                <w:i/>
-                              </w:rPr>
-                              <w:t xml:space="preserve"> (</w:t>
-                            </w:r>
-                            <w:proofErr w:type="spellStart"/>
-                            <w:r>
-                              <w:rPr>
-                                <w:i/>
-                              </w:rPr>
-                              <w:t>Calabri</w:t>
-                            </w:r>
-                            <w:proofErr w:type="spellEnd"/>
-                            <w:r>
-                              <w:rPr>
-                                <w:i/>
-                              </w:rPr>
-                              <w:t>)</w:t>
-                            </w:r>
-                            <w:r>
-                              <w:rPr>
-                                <w:i/>
-                              </w:rPr>
-                              <w:t>,</w:t>
-                            </w:r>
-                            <w:r>
-                              <w:rPr>
-                                <w:i/>
-                              </w:rPr>
-                              <w:t xml:space="preserve"> the</w:t>
-                            </w:r>
-                            <w:r>
-                              <w:rPr>
-                                <w:i/>
-                              </w:rPr>
-                              <w:t xml:space="preserve"> font size </w:t>
-                            </w:r>
-                            <w:r>
-                              <w:rPr>
-                                <w:i/>
-                              </w:rPr>
-                              <w:t xml:space="preserve">(11) </w:t>
-                            </w:r>
-                            <w:r>
-                              <w:rPr>
-                                <w:i/>
-                              </w:rPr>
-                              <w:t xml:space="preserve">or </w:t>
-                            </w:r>
-                            <w:r>
-                              <w:rPr>
-                                <w:i/>
-                              </w:rPr>
-                              <w:t xml:space="preserve">the </w:t>
-                            </w:r>
-                            <w:r>
-                              <w:rPr>
-                                <w:i/>
-                              </w:rPr>
-                              <w:t>paragraph properties</w:t>
-                            </w:r>
-                            <w:r>
-                              <w:rPr>
-                                <w:i/>
-                              </w:rPr>
-                              <w:t xml:space="preserve"> (single space)</w:t>
-                            </w:r>
-                            <w:r>
-                              <w:rPr>
-                                <w:i/>
-                              </w:rPr>
-                              <w:t>; e</w:t>
-                            </w:r>
-                            <w:r>
-                              <w:rPr>
-                                <w:i/>
-                              </w:rPr>
-                              <w:t xml:space="preserve">verything should fit </w:t>
-                            </w:r>
-                            <w:r>
-                              <w:rPr>
-                                <w:i/>
-                              </w:rPr>
-                              <w:t>within this box</w:t>
-                            </w:r>
-                            <w:r>
-                              <w:rPr>
-                                <w:i/>
-                              </w:rPr>
-                              <w:t xml:space="preserve">. </w:t>
-                            </w:r>
-                            <w:r>
-                              <w:rPr>
-                                <w:i/>
-                              </w:rPr>
-                              <w:t>Y</w:t>
-                            </w:r>
-                            <w:r>
-                              <w:rPr>
-                                <w:i/>
-                              </w:rPr>
-                              <w:t>our submitted code should be well commented</w:t>
-                            </w:r>
-                            <w:r>
-                              <w:rPr>
-                                <w:i/>
-                              </w:rPr>
-                              <w:t xml:space="preserve"> so that you provide an intuitive explanation of what your code</w:t>
-                            </w:r>
-                            <w:r>
-                              <w:rPr>
-                                <w:i/>
-                              </w:rPr>
-                              <w:t xml:space="preserve"> does</w:t>
-                            </w:r>
-                            <w:r>
-                              <w:rPr>
-                                <w:i/>
-                              </w:rPr>
-                              <w:t xml:space="preserve">. </w:t>
-                            </w:r>
-                            <w:r>
-                              <w:rPr>
-                                <w:i/>
-                              </w:rPr>
-                              <w:t xml:space="preserve">However, full explanations of </w:t>
-                            </w:r>
-                            <w:r>
-                              <w:rPr>
-                                <w:i/>
-                              </w:rPr>
-                              <w:t>performance-related issues</w:t>
-                            </w:r>
-                            <w:r>
-                              <w:rPr>
-                                <w:i/>
-                              </w:rPr>
-                              <w:t xml:space="preserve"> should be provided here with code</w:t>
-                            </w:r>
-                            <w:r>
-                              <w:rPr>
-                                <w:i/>
-                              </w:rPr>
-                              <w:t xml:space="preserve"> comments used to show where and how </w:t>
-                            </w:r>
-                            <w:r>
-                              <w:rPr>
-                                <w:i/>
-                              </w:rPr>
-                              <w:t>any</w:t>
-                            </w:r>
-                            <w:r>
-                              <w:rPr>
-                                <w:i/>
-                              </w:rPr>
-                              <w:t xml:space="preserve"> </w:t>
-                            </w:r>
-                            <w:r>
-                              <w:rPr>
-                                <w:i/>
-                              </w:rPr>
-                              <w:t>concepts are implemented</w:t>
+                              <w:t xml:space="preserve">You have to write clearly and concisely and support your claims with experimental data. </w:t>
+                            </w:r>
+                            <w:r>
+                              <w:rPr>
+                                <w:i/>
+                              </w:rPr>
+                              <w:t>I</w:t>
+                            </w:r>
+                            <w:r>
+                              <w:rPr>
+                                <w:i/>
+                              </w:rPr>
+                              <w:t xml:space="preserve">f I have to struggle through an account because it is unclear, not easily readable or makes unsupported claims then I won't waste too much time with </w:t>
+                            </w:r>
+                            <w:proofErr w:type="gramStart"/>
+                            <w:r>
+                              <w:rPr>
+                                <w:i/>
+                              </w:rPr>
+                              <w:t>this</w:t>
+                            </w:r>
+                            <w:proofErr w:type="gramEnd"/>
+                            <w:r>
+                              <w:rPr>
+                                <w:i/>
+                              </w:rPr>
+                              <w:t xml:space="preserve"> and your mark will suffer</w:t>
                             </w:r>
                             <w:r>
                               <w:rPr>
                                 <w:i/>
                               </w:rPr>
                               <w:t>.</w:t>
-                            </w:r>
-                            <w:r>
-                              <w:rPr>
-                                <w:i/>
-                              </w:rPr>
-                              <w:t xml:space="preserve"> You do not need to use all of the space if you don’t want to.</w:t>
                             </w:r>
                           </w:p>
                           <w:p>
@@ -602,10 +420,167 @@
                             </w:pPr>
                             <w:r>
                               <w:rPr>
-                                <w:b/>
-                                <w:i/>
-                              </w:rPr>
-                              <w:t>Save the final document as a pdf.</w:t>
+                                <w:i/>
+                              </w:rPr>
+                              <w:t>Do not change</w:t>
+                            </w:r>
+                            <w:r>
+                              <w:rPr>
+                                <w:i/>
+                              </w:rPr>
+                              <w:t xml:space="preserve"> the font</w:t>
+                            </w:r>
+                            <w:r>
+                              <w:rPr>
+                                <w:i/>
+                              </w:rPr>
+                              <w:t xml:space="preserve"> (</w:t>
+                            </w:r>
+                            <w:proofErr w:type="spellStart"/>
+                            <w:r>
+                              <w:rPr>
+                                <w:i/>
+                              </w:rPr>
+                              <w:t>Calabri</w:t>
+                            </w:r>
+                            <w:proofErr w:type="spellEnd"/>
+                            <w:r>
+                              <w:rPr>
+                                <w:i/>
+                              </w:rPr>
+                              <w:t>)</w:t>
+                            </w:r>
+                            <w:r>
+                              <w:rPr>
+                                <w:i/>
+                              </w:rPr>
+                              <w:t>,</w:t>
+                            </w:r>
+                            <w:r>
+                              <w:rPr>
+                                <w:i/>
+                              </w:rPr>
+                              <w:t xml:space="preserve"> the</w:t>
+                            </w:r>
+                            <w:r>
+                              <w:rPr>
+                                <w:i/>
+                              </w:rPr>
+                              <w:t xml:space="preserve"> font size </w:t>
+                            </w:r>
+                            <w:r>
+                              <w:rPr>
+                                <w:i/>
+                              </w:rPr>
+                              <w:t xml:space="preserve">(11) </w:t>
+                            </w:r>
+                            <w:r>
+                              <w:rPr>
+                                <w:i/>
+                              </w:rPr>
+                              <w:t xml:space="preserve">or </w:t>
+                            </w:r>
+                            <w:r>
+                              <w:rPr>
+                                <w:i/>
+                              </w:rPr>
+                              <w:t xml:space="preserve">the </w:t>
+                            </w:r>
+                            <w:r>
+                              <w:rPr>
+                                <w:i/>
+                              </w:rPr>
+                              <w:t>paragraph properties</w:t>
+                            </w:r>
+                            <w:r>
+                              <w:rPr>
+                                <w:i/>
+                              </w:rPr>
+                              <w:t xml:space="preserve"> (single space)</w:t>
+                            </w:r>
+                            <w:r>
+                              <w:rPr>
+                                <w:i/>
+                              </w:rPr>
+                              <w:t>; e</w:t>
+                            </w:r>
+                            <w:r>
+                              <w:rPr>
+                                <w:i/>
+                              </w:rPr>
+                              <w:t xml:space="preserve">verything should fit </w:t>
+                            </w:r>
+                            <w:r>
+                              <w:rPr>
+                                <w:i/>
+                              </w:rPr>
+                              <w:t>within this box</w:t>
+                            </w:r>
+                            <w:r>
+                              <w:rPr>
+                                <w:i/>
+                              </w:rPr>
+                              <w:t xml:space="preserve">. </w:t>
+                            </w:r>
+                            <w:r>
+                              <w:rPr>
+                                <w:i/>
+                              </w:rPr>
+                              <w:t>Y</w:t>
+                            </w:r>
+                            <w:r>
+                              <w:rPr>
+                                <w:i/>
+                              </w:rPr>
+                              <w:t>our submitted code should be well commented</w:t>
+                            </w:r>
+                            <w:r>
+                              <w:rPr>
+                                <w:i/>
+                              </w:rPr>
+                              <w:t xml:space="preserve"> so that you provide an intuitive explanation of what your code</w:t>
+                            </w:r>
+                            <w:r>
+                              <w:rPr>
+                                <w:i/>
+                              </w:rPr>
+                              <w:t xml:space="preserve"> does</w:t>
+                            </w:r>
+                            <w:r>
+                              <w:rPr>
+                                <w:i/>
+                              </w:rPr>
+                              <w:t xml:space="preserve">. </w:t>
+                            </w:r>
+                            <w:r>
+                              <w:rPr>
+                                <w:i/>
+                              </w:rPr>
+                              <w:t xml:space="preserve">However, full explanations of </w:t>
+                            </w:r>
+                            <w:r>
+                              <w:rPr>
+                                <w:i/>
+                              </w:rPr>
+                              <w:t>performance-related issues</w:t>
+                            </w:r>
+                            <w:r>
+                              <w:rPr>
+                                <w:i/>
+                              </w:rPr>
+                              <w:t xml:space="preserve"> should be provided here with code</w:t>
+                            </w:r>
+                            <w:r>
+                              <w:rPr>
+                                <w:i/>
+                              </w:rPr>
+                              <w:t xml:space="preserve"> comments used to show where and how </w:t>
+                            </w:r>
+                            <w:r>
+                              <w:rPr>
+                                <w:i/>
+                              </w:rPr>
+                              <w:t>any</w:t>
                             </w:r>
                             <w:r>
                               <w:rPr>
@@ -613,41 +588,23 @@
                               </w:rPr>
                               <w:t xml:space="preserve"> </w:t>
                             </w:r>
-                          </w:p>
-                          <w:p>
-                            <w:pPr>
-                              <w:spacing w:after="0" w:line="240" w:lineRule="auto"/>
-                              <w:ind w:right="45"/>
-                              <w:rPr>
-                                <w:i/>
-                              </w:rPr>
-                            </w:pPr>
-                          </w:p>
-                          <w:p>
-                            <w:pPr>
-                              <w:spacing w:after="0" w:line="240" w:lineRule="auto"/>
-                              <w:ind w:right="45"/>
-                              <w:rPr>
-                                <w:i/>
-                              </w:rPr>
-                            </w:pPr>
-                            <w:r>
-                              <w:rPr>
-                                <w:i/>
-                              </w:rPr>
-                              <w:t>(You can delete</w:t>
-                            </w:r>
-                            <w:r>
-                              <w:rPr>
-                                <w:i/>
-                              </w:rPr>
-                              <w:t xml:space="preserve"> all</w:t>
-                            </w:r>
-                            <w:r>
-                              <w:rPr>
-                                <w:i/>
-                              </w:rPr>
-                              <w:t xml:space="preserve"> these instructions.)</w:t>
+                            <w:r>
+                              <w:rPr>
+                                <w:i/>
+                              </w:rPr>
+                              <w:t>concepts are implemented</w:t>
+                            </w:r>
+                            <w:r>
+                              <w:rPr>
+                                <w:i/>
+                              </w:rPr>
+                              <w:t>.</w:t>
+                            </w:r>
+                            <w:r>
+                              <w:rPr>
+                                <w:i/>
+                              </w:rPr>
+                              <w:t xml:space="preserve"> You do not need to use all of the space if you don’t want to.</w:t>
                             </w:r>
                           </w:p>
                         </w:txbxContent>
@@ -684,26 +641,41 @@
                           <w:iCs/>
                         </w:rPr>
                       </w:pPr>
-                    </w:p>
-                    <w:p>
-                      <w:pPr>
-                        <w:spacing w:after="0" w:line="240" w:lineRule="auto"/>
-                        <w:ind w:right="45"/>
+                      <w:r>
                         <w:rPr>
                           <w:iCs/>
                         </w:rPr>
-                      </w:pPr>
+                        <w:t>For parameter tuning</w:t>
+                      </w:r>
                       <w:r>
                         <w:rPr>
                           <w:iCs/>
                         </w:rPr>
-                        <w:t>For parameter tuning</w:t>
+                        <w:t>, I used a grid search</w:t>
                       </w:r>
                       <w:r>
                         <w:rPr>
                           <w:iCs/>
                         </w:rPr>
-                        <w:t>, I used a grid search approach.</w:t>
+                        <w:t>-inspired</w:t>
+                      </w:r>
+                      <w:r>
+                        <w:rPr>
+                          <w:iCs/>
+                        </w:rPr>
+                        <w:t xml:space="preserve"> approach</w:t>
+                      </w:r>
+                      <w:r>
+                        <w:rPr>
+                          <w:iCs/>
+                        </w:rPr>
+                        <w:t xml:space="preserve">. </w:t>
+                      </w:r>
+                      <w:r>
+                        <w:rPr>
+                          <w:iCs/>
+                        </w:rPr>
+                        <w:t>Most notably, the expected coverage rates given by c0 and c1 had a huge impact on the output quality and speed.</w:t>
                       </w:r>
                     </w:p>
                     <w:p>
@@ -720,7 +692,7 @@
                         <w:spacing w:after="0" w:line="240" w:lineRule="auto"/>
                         <w:ind w:right="45"/>
                         <w:rPr>
-                          <w:i/>
+                          <w:iCs/>
                         </w:rPr>
                       </w:pPr>
                     </w:p>
@@ -729,7 +701,7 @@
                         <w:spacing w:after="0" w:line="240" w:lineRule="auto"/>
                         <w:ind w:right="45"/>
                         <w:rPr>
-                          <w:i/>
+                          <w:iCs/>
                         </w:rPr>
                       </w:pPr>
                     </w:p>
@@ -738,7 +710,7 @@
                         <w:spacing w:after="0" w:line="240" w:lineRule="auto"/>
                         <w:ind w:right="45"/>
                         <w:rPr>
-                          <w:i/>
+                          <w:iCs/>
                         </w:rPr>
                       </w:pPr>
                     </w:p>
@@ -747,7 +719,7 @@
                         <w:spacing w:after="0" w:line="240" w:lineRule="auto"/>
                         <w:ind w:right="45"/>
                         <w:rPr>
-                          <w:i/>
+                          <w:iCs/>
                         </w:rPr>
                       </w:pPr>
                     </w:p>
@@ -756,7 +728,7 @@
                         <w:spacing w:after="0" w:line="240" w:lineRule="auto"/>
                         <w:ind w:right="45"/>
                         <w:rPr>
-                          <w:i/>
+                          <w:iCs/>
                         </w:rPr>
                       </w:pPr>
                     </w:p>
@@ -765,7 +737,7 @@
                         <w:spacing w:after="0" w:line="240" w:lineRule="auto"/>
                         <w:ind w:right="45"/>
                         <w:rPr>
-                          <w:i/>
+                          <w:iCs/>
                         </w:rPr>
                       </w:pPr>
                     </w:p>
@@ -774,7 +746,7 @@
                         <w:spacing w:after="0" w:line="240" w:lineRule="auto"/>
                         <w:ind w:right="45"/>
                         <w:rPr>
-                          <w:i/>
+                          <w:iCs/>
                         </w:rPr>
                       </w:pPr>
                     </w:p>
@@ -783,90 +755,7 @@
                         <w:spacing w:after="0" w:line="240" w:lineRule="auto"/>
                         <w:ind w:right="45"/>
                         <w:rPr>
-                          <w:i/>
-                        </w:rPr>
-                      </w:pPr>
-                      <w:r>
-                        <w:rPr>
-                          <w:i/>
-                        </w:rPr>
-                        <w:t>I am looking for a performance-related account of how your implementation behaved under various parameter settings, along with any insight you might have gained as to the general efficacy of your chosen algorithm under various conditions</w:t>
-                      </w:r>
-                      <w:r>
-                        <w:rPr>
-                          <w:i/>
-                        </w:rPr>
-                        <w:t xml:space="preserve">. </w:t>
-                      </w:r>
-                      <w:r>
-                        <w:rPr>
-                          <w:i/>
-                        </w:rPr>
-                        <w:t xml:space="preserve">As stated in the assignment instructions, you might choose to </w:t>
-                      </w:r>
-                      <w:r>
-                        <w:rPr>
-                          <w:i/>
-                        </w:rPr>
-                        <w:t xml:space="preserve">implement an enhanced version of a basic algorithm. If you </w:t>
-                      </w:r>
-                      <w:proofErr w:type="gramStart"/>
-                      <w:r>
-                        <w:rPr>
-                          <w:i/>
-                        </w:rPr>
-                        <w:t>do</w:t>
-                      </w:r>
-                      <w:proofErr w:type="gramEnd"/>
-                      <w:r>
-                        <w:rPr>
-                          <w:i/>
-                        </w:rPr>
-                        <w:t xml:space="preserve"> then you should provide </w:t>
-                      </w:r>
-                      <w:r>
-                        <w:rPr>
-                          <w:i/>
-                        </w:rPr>
-                        <w:t xml:space="preserve">details </w:t>
-                      </w:r>
-                      <w:r>
-                        <w:rPr>
-                          <w:i/>
-                        </w:rPr>
-                        <w:t>of a</w:t>
-                      </w:r>
-                      <w:r>
-                        <w:rPr>
-                          <w:i/>
-                        </w:rPr>
-                        <w:t xml:space="preserve"> comparison between the enhanced and basic versions</w:t>
-                      </w:r>
-                      <w:r>
-                        <w:rPr>
-                          <w:i/>
-                        </w:rPr>
-                        <w:t xml:space="preserve"> in terms of performance</w:t>
-                      </w:r>
-                      <w:r>
-                        <w:rPr>
-                          <w:i/>
-                        </w:rPr>
-                        <w:t xml:space="preserve"> and insight</w:t>
-                      </w:r>
-                      <w:r>
-                        <w:rPr>
-                          <w:i/>
-                        </w:rPr>
-                        <w:t>.</w:t>
-                      </w:r>
-                    </w:p>
-                    <w:p>
-                      <w:pPr>
-                        <w:spacing w:after="0" w:line="240" w:lineRule="auto"/>
-                        <w:ind w:right="45"/>
-                        <w:rPr>
-                          <w:i/>
+                          <w:iCs/>
                         </w:rPr>
                       </w:pPr>
                     </w:p>
@@ -882,33 +771,69 @@
                         <w:rPr>
                           <w:i/>
                         </w:rPr>
-                        <w:t xml:space="preserve">You have to write clearly and concisely and support your claims with experimental data. </w:t>
-                      </w:r>
-                      <w:r>
-                        <w:rPr>
-                          <w:i/>
-                        </w:rPr>
-                        <w:t>I</w:t>
-                      </w:r>
-                      <w:r>
-                        <w:rPr>
-                          <w:i/>
-                        </w:rPr>
-                        <w:t xml:space="preserve">f I have to struggle through an account because it is unclear, not easily readable or makes unsupported claims then I won't waste too much time with </w:t>
+                        <w:t>I am looking for a performance-related account of how your implementation behaved under various parameter settings, along with any insight you might have gained as to the general efficacy of your chosen algorithm under various conditions</w:t>
+                      </w:r>
+                      <w:r>
+                        <w:rPr>
+                          <w:i/>
+                        </w:rPr>
+                        <w:t xml:space="preserve">. </w:t>
+                      </w:r>
+                      <w:r>
+                        <w:rPr>
+                          <w:i/>
+                        </w:rPr>
+                        <w:t xml:space="preserve">As stated in the assignment instructions, you might choose to </w:t>
+                      </w:r>
+                      <w:r>
+                        <w:rPr>
+                          <w:i/>
+                        </w:rPr>
+                        <w:t xml:space="preserve">implement an enhanced version of a basic algorithm. If you </w:t>
                       </w:r>
                       <w:proofErr w:type="gramStart"/>
                       <w:r>
                         <w:rPr>
                           <w:i/>
                         </w:rPr>
-                        <w:t>this</w:t>
+                        <w:t>do</w:t>
                       </w:r>
                       <w:proofErr w:type="gramEnd"/>
                       <w:r>
                         <w:rPr>
                           <w:i/>
                         </w:rPr>
-                        <w:t xml:space="preserve"> and your mark will suffer</w:t>
+                        <w:t xml:space="preserve"> then you should provide </w:t>
+                      </w:r>
+                      <w:r>
+                        <w:rPr>
+                          <w:i/>
+                        </w:rPr>
+                        <w:t xml:space="preserve">details </w:t>
+                      </w:r>
+                      <w:r>
+                        <w:rPr>
+                          <w:i/>
+                        </w:rPr>
+                        <w:t>of a</w:t>
+                      </w:r>
+                      <w:r>
+                        <w:rPr>
+                          <w:i/>
+                        </w:rPr>
+                        <w:t xml:space="preserve"> comparison between the enhanced and basic versions</w:t>
+                      </w:r>
+                      <w:r>
+                        <w:rPr>
+                          <w:i/>
+                        </w:rPr>
+                        <w:t xml:space="preserve"> in terms of performance</w:t>
+                      </w:r>
+                      <w:r>
+                        <w:rPr>
+                          <w:i/>
+                        </w:rPr>
+                        <w:t xml:space="preserve"> and insight</w:t>
                       </w:r>
                       <w:r>
                         <w:rPr>
@@ -938,189 +863,39 @@
                         <w:rPr>
                           <w:i/>
                         </w:rPr>
-                        <w:t>Do not change</w:t>
-                      </w:r>
-                      <w:r>
-                        <w:rPr>
-                          <w:i/>
-                        </w:rPr>
-                        <w:t xml:space="preserve"> the font</w:t>
-                      </w:r>
-                      <w:r>
-                        <w:rPr>
-                          <w:i/>
-                        </w:rPr>
-                        <w:t xml:space="preserve"> (</w:t>
-                      </w:r>
-                      <w:proofErr w:type="spellStart"/>
-                      <w:r>
-                        <w:rPr>
-                          <w:i/>
-                        </w:rPr>
-                        <w:t>Calabri</w:t>
-                      </w:r>
-                      <w:proofErr w:type="spellEnd"/>
-                      <w:r>
-                        <w:rPr>
-                          <w:i/>
-                        </w:rPr>
-                        <w:t>)</w:t>
-                      </w:r>
-                      <w:r>
-                        <w:rPr>
-                          <w:i/>
-                        </w:rPr>
-                        <w:t>,</w:t>
-                      </w:r>
-                      <w:r>
-                        <w:rPr>
-                          <w:i/>
-                        </w:rPr>
-                        <w:t xml:space="preserve"> the</w:t>
-                      </w:r>
-                      <w:r>
-                        <w:rPr>
-                          <w:i/>
-                        </w:rPr>
-                        <w:t xml:space="preserve"> font size </w:t>
-                      </w:r>
-                      <w:r>
-                        <w:rPr>
-                          <w:i/>
-                        </w:rPr>
-                        <w:t xml:space="preserve">(11) </w:t>
-                      </w:r>
-                      <w:r>
-                        <w:rPr>
-                          <w:i/>
-                        </w:rPr>
-                        <w:t xml:space="preserve">or </w:t>
-                      </w:r>
-                      <w:r>
-                        <w:rPr>
-                          <w:i/>
-                        </w:rPr>
-                        <w:t xml:space="preserve">the </w:t>
-                      </w:r>
-                      <w:r>
-                        <w:rPr>
-                          <w:i/>
-                        </w:rPr>
-                        <w:t>paragraph properties</w:t>
-                      </w:r>
-                      <w:r>
-                        <w:rPr>
-                          <w:i/>
-                        </w:rPr>
-                        <w:t xml:space="preserve"> (single space)</w:t>
-                      </w:r>
-                      <w:r>
-                        <w:rPr>
-                          <w:i/>
-                        </w:rPr>
-                        <w:t>; e</w:t>
-                      </w:r>
-                      <w:r>
-                        <w:rPr>
-                          <w:i/>
-                        </w:rPr>
-                        <w:t xml:space="preserve">verything should fit </w:t>
-                      </w:r>
-                      <w:r>
-                        <w:rPr>
-                          <w:i/>
-                        </w:rPr>
-                        <w:t>within this box</w:t>
-                      </w:r>
-                      <w:r>
-                        <w:rPr>
-                          <w:i/>
-                        </w:rPr>
-                        <w:t xml:space="preserve">. </w:t>
-                      </w:r>
-                      <w:r>
-                        <w:rPr>
-                          <w:i/>
-                        </w:rPr>
-                        <w:t>Y</w:t>
-                      </w:r>
-                      <w:r>
-                        <w:rPr>
-                          <w:i/>
-                        </w:rPr>
-                        <w:t>our submitted code should be well commented</w:t>
-                      </w:r>
-                      <w:r>
-                        <w:rPr>
-                          <w:i/>
-                        </w:rPr>
-                        <w:t xml:space="preserve"> so that you provide an intuitive explanation of what your code</w:t>
-                      </w:r>
-                      <w:r>
-                        <w:rPr>
-                          <w:i/>
-                        </w:rPr>
-                        <w:t xml:space="preserve"> does</w:t>
-                      </w:r>
-                      <w:r>
-                        <w:rPr>
-                          <w:i/>
-                        </w:rPr>
-                        <w:t xml:space="preserve">. </w:t>
-                      </w:r>
-                      <w:r>
-                        <w:rPr>
-                          <w:i/>
-                        </w:rPr>
-                        <w:t xml:space="preserve">However, full explanations of </w:t>
-                      </w:r>
-                      <w:r>
-                        <w:rPr>
-                          <w:i/>
-                        </w:rPr>
-                        <w:t>performance-related issues</w:t>
-                      </w:r>
-                      <w:r>
-                        <w:rPr>
-                          <w:i/>
-                        </w:rPr>
-                        <w:t xml:space="preserve"> should be provided here with code</w:t>
-                      </w:r>
-                      <w:r>
-                        <w:rPr>
-                          <w:i/>
-                        </w:rPr>
-                        <w:t xml:space="preserve"> comments used to show where and how </w:t>
-                      </w:r>
-                      <w:r>
-                        <w:rPr>
-                          <w:i/>
-                        </w:rPr>
-                        <w:t>any</w:t>
-                      </w:r>
-                      <w:r>
-                        <w:rPr>
-                          <w:i/>
-                        </w:rPr>
-                        <w:t xml:space="preserve"> </w:t>
-                      </w:r>
-                      <w:r>
-                        <w:rPr>
-                          <w:i/>
-                        </w:rPr>
-                        <w:t>concepts are implemented</w:t>
+                        <w:t xml:space="preserve">You have to write clearly and concisely and support your claims with experimental data. </w:t>
+                      </w:r>
+                      <w:r>
+                        <w:rPr>
+                          <w:i/>
+                        </w:rPr>
+                        <w:t>I</w:t>
+                      </w:r>
+                      <w:r>
+                        <w:rPr>
+                          <w:i/>
+                        </w:rPr>
+                        <w:t xml:space="preserve">f I have to struggle through an account because it is unclear, not easily readable or makes unsupported claims then I won't waste too much time with </w:t>
+                      </w:r>
+                      <w:proofErr w:type="gramStart"/>
+                      <w:r>
+                        <w:rPr>
+                          <w:i/>
+                        </w:rPr>
+                        <w:t>this</w:t>
+                      </w:r>
+                      <w:proofErr w:type="gramEnd"/>
+                      <w:r>
+                        <w:rPr>
+                          <w:i/>
+                        </w:rPr>
+                        <w:t xml:space="preserve"> and your mark will suffer</w:t>
                       </w:r>
                       <w:r>
                         <w:rPr>
                           <w:i/>
                         </w:rPr>
                         <w:t>.</w:t>
-                      </w:r>
-                      <w:r>
-                        <w:rPr>
-                          <w:i/>
-                        </w:rPr>
-                        <w:t xml:space="preserve"> You do not need to use all of the space if you don’t want to.</w:t>
                       </w:r>
                     </w:p>
                     <w:p>
@@ -1142,10 +917,167 @@
                       </w:pPr>
                       <w:r>
                         <w:rPr>
-                          <w:b/>
-                          <w:i/>
-                        </w:rPr>
-                        <w:t>Save the final document as a pdf.</w:t>
+                          <w:i/>
+                        </w:rPr>
+                        <w:t>Do not change</w:t>
+                      </w:r>
+                      <w:r>
+                        <w:rPr>
+                          <w:i/>
+                        </w:rPr>
+                        <w:t xml:space="preserve"> the font</w:t>
+                      </w:r>
+                      <w:r>
+                        <w:rPr>
+                          <w:i/>
+                        </w:rPr>
+                        <w:t xml:space="preserve"> (</w:t>
+                      </w:r>
+                      <w:proofErr w:type="spellStart"/>
+                      <w:r>
+                        <w:rPr>
+                          <w:i/>
+                        </w:rPr>
+                        <w:t>Calabri</w:t>
+                      </w:r>
+                      <w:proofErr w:type="spellEnd"/>
+                      <w:r>
+                        <w:rPr>
+                          <w:i/>
+                        </w:rPr>
+                        <w:t>)</w:t>
+                      </w:r>
+                      <w:r>
+                        <w:rPr>
+                          <w:i/>
+                        </w:rPr>
+                        <w:t>,</w:t>
+                      </w:r>
+                      <w:r>
+                        <w:rPr>
+                          <w:i/>
+                        </w:rPr>
+                        <w:t xml:space="preserve"> the</w:t>
+                      </w:r>
+                      <w:r>
+                        <w:rPr>
+                          <w:i/>
+                        </w:rPr>
+                        <w:t xml:space="preserve"> font size </w:t>
+                      </w:r>
+                      <w:r>
+                        <w:rPr>
+                          <w:i/>
+                        </w:rPr>
+                        <w:t xml:space="preserve">(11) </w:t>
+                      </w:r>
+                      <w:r>
+                        <w:rPr>
+                          <w:i/>
+                        </w:rPr>
+                        <w:t xml:space="preserve">or </w:t>
+                      </w:r>
+                      <w:r>
+                        <w:rPr>
+                          <w:i/>
+                        </w:rPr>
+                        <w:t xml:space="preserve">the </w:t>
+                      </w:r>
+                      <w:r>
+                        <w:rPr>
+                          <w:i/>
+                        </w:rPr>
+                        <w:t>paragraph properties</w:t>
+                      </w:r>
+                      <w:r>
+                        <w:rPr>
+                          <w:i/>
+                        </w:rPr>
+                        <w:t xml:space="preserve"> (single space)</w:t>
+                      </w:r>
+                      <w:r>
+                        <w:rPr>
+                          <w:i/>
+                        </w:rPr>
+                        <w:t>; e</w:t>
+                      </w:r>
+                      <w:r>
+                        <w:rPr>
+                          <w:i/>
+                        </w:rPr>
+                        <w:t xml:space="preserve">verything should fit </w:t>
+                      </w:r>
+                      <w:r>
+                        <w:rPr>
+                          <w:i/>
+                        </w:rPr>
+                        <w:t>within this box</w:t>
+                      </w:r>
+                      <w:r>
+                        <w:rPr>
+                          <w:i/>
+                        </w:rPr>
+                        <w:t xml:space="preserve">. </w:t>
+                      </w:r>
+                      <w:r>
+                        <w:rPr>
+                          <w:i/>
+                        </w:rPr>
+                        <w:t>Y</w:t>
+                      </w:r>
+                      <w:r>
+                        <w:rPr>
+                          <w:i/>
+                        </w:rPr>
+                        <w:t>our submitted code should be well commented</w:t>
+                      </w:r>
+                      <w:r>
+                        <w:rPr>
+                          <w:i/>
+                        </w:rPr>
+                        <w:t xml:space="preserve"> so that you provide an intuitive explanation of what your code</w:t>
+                      </w:r>
+                      <w:r>
+                        <w:rPr>
+                          <w:i/>
+                        </w:rPr>
+                        <w:t xml:space="preserve"> does</w:t>
+                      </w:r>
+                      <w:r>
+                        <w:rPr>
+                          <w:i/>
+                        </w:rPr>
+                        <w:t xml:space="preserve">. </w:t>
+                      </w:r>
+                      <w:r>
+                        <w:rPr>
+                          <w:i/>
+                        </w:rPr>
+                        <w:t xml:space="preserve">However, full explanations of </w:t>
+                      </w:r>
+                      <w:r>
+                        <w:rPr>
+                          <w:i/>
+                        </w:rPr>
+                        <w:t>performance-related issues</w:t>
+                      </w:r>
+                      <w:r>
+                        <w:rPr>
+                          <w:i/>
+                        </w:rPr>
+                        <w:t xml:space="preserve"> should be provided here with code</w:t>
+                      </w:r>
+                      <w:r>
+                        <w:rPr>
+                          <w:i/>
+                        </w:rPr>
+                        <w:t xml:space="preserve"> comments used to show where and how </w:t>
+                      </w:r>
+                      <w:r>
+                        <w:rPr>
+                          <w:i/>
+                        </w:rPr>
+                        <w:t>any</w:t>
                       </w:r>
                       <w:r>
                         <w:rPr>
@@ -1153,41 +1085,23 @@
                         </w:rPr>
                         <w:t xml:space="preserve"> </w:t>
                       </w:r>
-                    </w:p>
-                    <w:p>
-                      <w:pPr>
-                        <w:spacing w:after="0" w:line="240" w:lineRule="auto"/>
-                        <w:ind w:right="45"/>
-                        <w:rPr>
-                          <w:i/>
-                        </w:rPr>
-                      </w:pPr>
-                    </w:p>
-                    <w:p>
-                      <w:pPr>
-                        <w:spacing w:after="0" w:line="240" w:lineRule="auto"/>
-                        <w:ind w:right="45"/>
-                        <w:rPr>
-                          <w:i/>
-                        </w:rPr>
-                      </w:pPr>
-                      <w:r>
-                        <w:rPr>
-                          <w:i/>
-                        </w:rPr>
-                        <w:t>(You can delete</w:t>
-                      </w:r>
-                      <w:r>
-                        <w:rPr>
-                          <w:i/>
-                        </w:rPr>
-                        <w:t xml:space="preserve"> all</w:t>
-                      </w:r>
-                      <w:r>
-                        <w:rPr>
-                          <w:i/>
-                        </w:rPr>
-                        <w:t xml:space="preserve"> these instructions.)</w:t>
+                      <w:r>
+                        <w:rPr>
+                          <w:i/>
+                        </w:rPr>
+                        <w:t>concepts are implemented</w:t>
+                      </w:r>
+                      <w:r>
+                        <w:rPr>
+                          <w:i/>
+                        </w:rPr>
+                        <w:t>.</w:t>
+                      </w:r>
+                      <w:r>
+                        <w:rPr>
+                          <w:i/>
+                        </w:rPr>
+                        <w:t xml:space="preserve"> You do not need to use all of the space if you don’t want to.</w:t>
                       </w:r>
                     </w:p>
                   </w:txbxContent>

</xml_diff>